<commit_message>
Circle Language Spec Plan: Move out of scope topics, marked in red, to the out of scope documents.
</commit_message>
<xml_diff>
--- a/Circle Language Spec Plan/2. Future/Main Project/1. Circle Language Spec Strategy.docx
+++ b/Circle Language Spec Plan/2. Future/Main Project/1. Circle Language Spec Strategy.docx
@@ -1911,766 +1911,321 @@
       </w:r>
     </w:p>
     <w:p>
-      <w:pPr>
-        <w:rPr>
-          <w:color w:val="FF0000"/>
-        </w:rPr>
-      </w:pPr>
-      <w:r>
-        <w:rPr>
-          <w:color w:val="FF0000"/>
-        </w:rPr>
+      <w:r>
         <w:t xml:space="preserve">- </w:t>
       </w:r>
       <w:r>
-        <w:rPr>
-          <w:color w:val="FF0000"/>
-        </w:rPr>
-        <w:t xml:space="preserve">Programming: </w:t>
-      </w:r>
-      <w:r>
-        <w:rPr>
-          <w:color w:val="FF0000"/>
-        </w:rPr>
-        <w:t xml:space="preserve">Program </w:t>
-      </w:r>
-      <w:r>
-        <w:rPr>
-          <w:color w:val="FF0000"/>
-        </w:rPr>
-        <w:t>a version</w:t>
-      </w:r>
-      <w:r>
-        <w:rPr>
-          <w:color w:val="FF0000"/>
+        <w:t xml:space="preserve">Business: </w:t>
+      </w:r>
+      <w:r>
+        <w:t>R</w:t>
+      </w:r>
+      <w:r>
+        <w:t>elease</w:t>
+      </w:r>
+    </w:p>
+    <w:p/>
+    <w:p>
+      <w:r>
+        <w:t xml:space="preserve">These phases are </w:t>
+      </w:r>
+      <w:r>
+        <w:rPr>
+          <w:iCs/>
+        </w:rPr>
+        <w:t>big</w:t>
+      </w:r>
+      <w:r>
+        <w:rPr>
+          <w:i/>
         </w:rPr>
         <w:t xml:space="preserve"> </w:t>
       </w:r>
       <w:r>
-        <w:rPr>
-          <w:color w:val="FF0000"/>
-        </w:rPr>
-        <w:t>(</w:t>
-      </w:r>
-      <w:r>
-        <w:rPr>
-          <w:color w:val="FF0000"/>
-        </w:rPr>
-        <w:t>part done</w:t>
-      </w:r>
-      <w:r>
-        <w:rPr>
-          <w:color w:val="FF0000"/>
-        </w:rPr>
+        <w:t>steps.</w:t>
+      </w:r>
+    </w:p>
+    <w:p/>
+    <w:p>
+      <w:r>
+        <w:t xml:space="preserve">The 'release' thing, is most important </w:t>
+      </w:r>
+      <w:r>
+        <w:t>now (2020-0</w:t>
+      </w:r>
+      <w:r>
+        <w:t>4</w:t>
+      </w:r>
+      <w:r>
         <w:t>)</w:t>
       </w:r>
-    </w:p>
-    <w:p>
-      <w:r>
-        <w:t xml:space="preserve">- </w:t>
-      </w:r>
-      <w:r>
-        <w:t xml:space="preserve">Business: </w:t>
-      </w:r>
-      <w:r>
-        <w:t>R</w:t>
-      </w:r>
-      <w:r>
-        <w:t>elease</w:t>
-      </w:r>
-    </w:p>
-    <w:p>
-      <w:pPr>
-        <w:rPr>
-          <w:color w:val="FF0000"/>
-        </w:rPr>
-      </w:pPr>
-      <w:r>
-        <w:rPr>
-          <w:color w:val="FF0000"/>
-        </w:rPr>
-        <w:t xml:space="preserve">- </w:t>
-      </w:r>
-      <w:r>
-        <w:rPr>
-          <w:color w:val="FF0000"/>
-        </w:rPr>
-        <w:t xml:space="preserve">Documentation: </w:t>
-      </w:r>
-      <w:r>
-        <w:rPr>
-          <w:color w:val="FF0000"/>
-        </w:rPr>
-        <w:t xml:space="preserve">Advanced </w:t>
-      </w:r>
-      <w:r>
-        <w:rPr>
-          <w:color w:val="FF0000"/>
-        </w:rPr>
-        <w:t>I</w:t>
-      </w:r>
-      <w:r>
-        <w:rPr>
-          <w:color w:val="FF0000"/>
-        </w:rPr>
-        <w:t>nput/</w:t>
-      </w:r>
-      <w:r>
-        <w:rPr>
-          <w:color w:val="FF0000"/>
-        </w:rPr>
-        <w:t>O</w:t>
-      </w:r>
-      <w:r>
-        <w:rPr>
-          <w:color w:val="FF0000"/>
-        </w:rPr>
-        <w:t>utput</w:t>
+      <w:r>
+        <w:t>, and the rest of it not</w:t>
+      </w:r>
+      <w:r>
+        <w:t xml:space="preserve"> really</w:t>
+      </w:r>
+      <w:r>
+        <w:t>.</w:t>
+      </w:r>
+    </w:p>
+    <w:p>
+      <w:pPr>
+        <w:pStyle w:val="Spacing"/>
+        <w:rPr>
+          <w:lang w:val="en-US"/>
+        </w:rPr>
+      </w:pPr>
+    </w:p>
+    <w:p>
+      <w:r>
+        <w:t xml:space="preserve">The first </w:t>
+      </w:r>
+      <w:r>
+        <w:t xml:space="preserve">phase </w:t>
+      </w:r>
+      <w:r>
+        <w:t>was</w:t>
+      </w:r>
+      <w:r>
+        <w:t xml:space="preserve"> </w:t>
+      </w:r>
+      <w:r>
+        <w:t xml:space="preserve">'Documentation: </w:t>
+      </w:r>
+      <w:r>
+        <w:t>Adequate OO Paradigm</w:t>
+      </w:r>
+      <w:r>
+        <w:t>'</w:t>
+      </w:r>
+      <w:r>
+        <w:t xml:space="preserve">. It </w:t>
+      </w:r>
+      <w:r>
+        <w:t>consist</w:t>
+      </w:r>
+      <w:r>
+        <w:t>ed</w:t>
+      </w:r>
+      <w:r>
+        <w:t xml:space="preserve"> of a </w:t>
+      </w:r>
+      <w:r>
+        <w:t>limited set</w:t>
+      </w:r>
+      <w:r>
+        <w:t xml:space="preserve"> of sub-projects</w:t>
+      </w:r>
+      <w:r>
+        <w:t>.</w:t>
+      </w:r>
+      <w:r>
+        <w:t xml:space="preserve"> </w:t>
+      </w:r>
+      <w:r>
+        <w:t xml:space="preserve">It is mostly done. </w:t>
+      </w:r>
+      <w:r>
+        <w:t>T</w:t>
+      </w:r>
+      <w:r>
+        <w:t xml:space="preserve">he end result </w:t>
+      </w:r>
+      <w:r>
+        <w:t xml:space="preserve">would be </w:t>
+      </w:r>
+      <w:r>
+        <w:t xml:space="preserve">a more or less complete </w:t>
+      </w:r>
+      <w:r>
+        <w:t xml:space="preserve">specification of an object oriented diagram language in which object oriented systems can be </w:t>
+      </w:r>
+      <w:r>
+        <w:t xml:space="preserve">expressed in </w:t>
+      </w:r>
+      <w:r>
+        <w:t xml:space="preserve">a certain amount of </w:t>
+      </w:r>
+      <w:r>
+        <w:t>detail.</w:t>
       </w:r>
     </w:p>
     <w:p/>
     <w:p>
       <w:r>
-        <w:t xml:space="preserve">These phases are </w:t>
-      </w:r>
-      <w:r>
-        <w:rPr>
-          <w:iCs/>
-        </w:rPr>
-        <w:t>big</w:t>
-      </w:r>
-      <w:r>
-        <w:rPr>
-          <w:i/>
-        </w:rPr>
+        <w:t xml:space="preserve">The second phase is </w:t>
+      </w:r>
+      <w:r>
+        <w:t xml:space="preserve">'Documentation: </w:t>
+      </w:r>
+      <w:r>
+        <w:t>Automatic Diagram Organization</w:t>
+      </w:r>
+      <w:r>
+        <w:t>'</w:t>
+      </w:r>
+      <w:r>
+        <w:t>. It</w:t>
+      </w:r>
+      <w:r>
         <w:t xml:space="preserve"> </w:t>
       </w:r>
       <w:r>
-        <w:t>steps.</w:t>
-      </w:r>
-    </w:p>
-    <w:p/>
-    <w:p>
-      <w:r>
-        <w:t xml:space="preserve">The 'release' thing, is most important </w:t>
-      </w:r>
-      <w:r>
-        <w:t>now (2020-0</w:t>
-      </w:r>
-      <w:r>
-        <w:t>4</w:t>
-      </w:r>
-      <w:r>
-        <w:t>)</w:t>
-      </w:r>
-      <w:r>
-        <w:t>, and the rest of it not</w:t>
-      </w:r>
-      <w:r>
-        <w:t xml:space="preserve"> really</w:t>
+        <w:t>was</w:t>
+      </w:r>
+      <w:r>
+        <w:t xml:space="preserve"> only part done.</w:t>
+      </w:r>
+      <w:r>
+        <w:t xml:space="preserve"> The thing is: when diagrams do not organize themselves automatically</w:t>
+      </w:r>
+      <w:r>
+        <w:t xml:space="preserve"> (for instance positioning of t</w:t>
+      </w:r>
+      <w:r>
+        <w:t>h</w:t>
+      </w:r>
+      <w:r>
+        <w:t>e shapes and curving of the lines)</w:t>
+      </w:r>
+      <w:r>
+        <w:t xml:space="preserve">, the effectivity of the language </w:t>
+      </w:r>
+      <w:r>
+        <w:t xml:space="preserve">might be </w:t>
+      </w:r>
+      <w:r>
+        <w:t>reduced</w:t>
+      </w:r>
+      <w:r>
+        <w:t>,</w:t>
+      </w:r>
+      <w:r>
+        <w:t xml:space="preserve"> </w:t>
+      </w:r>
+      <w:r>
+        <w:t xml:space="preserve">possibly </w:t>
+      </w:r>
+      <w:r>
+        <w:t xml:space="preserve">to a point that </w:t>
+      </w:r>
+      <w:r>
+        <w:t xml:space="preserve">the intentions </w:t>
+      </w:r>
+      <w:r>
+        <w:t xml:space="preserve">with the </w:t>
+      </w:r>
+      <w:r>
+        <w:t xml:space="preserve">language </w:t>
+      </w:r>
+      <w:r>
+        <w:t xml:space="preserve">might not be </w:t>
+      </w:r>
+      <w:r>
+        <w:t>reached</w:t>
+      </w:r>
+      <w:r>
+        <w:t xml:space="preserve"> as </w:t>
+      </w:r>
+      <w:r>
+        <w:t>much</w:t>
+      </w:r>
+      <w:r>
+        <w:t>. If the diagrams</w:t>
+      </w:r>
+      <w:r>
+        <w:t xml:space="preserve"> would</w:t>
+      </w:r>
+      <w:r>
+        <w:t xml:space="preserve"> organize themselves </w:t>
+      </w:r>
+      <w:r>
+        <w:t>automatically</w:t>
+      </w:r>
+      <w:r>
+        <w:t xml:space="preserve">, the </w:t>
+      </w:r>
+      <w:r>
+        <w:t>usability</w:t>
+      </w:r>
+      <w:r>
+        <w:t xml:space="preserve"> of the language </w:t>
+      </w:r>
+      <w:r>
+        <w:t xml:space="preserve">might </w:t>
+      </w:r>
+      <w:r>
+        <w:t>increase.</w:t>
+      </w:r>
+    </w:p>
+    <w:p>
+      <w:pPr>
+        <w:pStyle w:val="Spacing"/>
+        <w:rPr>
+          <w:lang w:val="en-US"/>
+        </w:rPr>
+      </w:pPr>
+    </w:p>
+    <w:p>
+      <w:r>
+        <w:t xml:space="preserve">The next phase might be to </w:t>
+      </w:r>
+      <w:r>
+        <w:t xml:space="preserve">release it to the public. </w:t>
+      </w:r>
+      <w:r>
+        <w:t xml:space="preserve">The goal used to be </w:t>
+      </w:r>
+      <w:r>
+        <w:t xml:space="preserve">to patent it, but that is no longer </w:t>
+      </w:r>
+      <w:r>
+        <w:t>the case</w:t>
+      </w:r>
+      <w:r>
+        <w:t xml:space="preserve">. Open sourcing is </w:t>
+      </w:r>
+      <w:r>
+        <w:t>the goal now</w:t>
       </w:r>
       <w:r>
         <w:t>.</w:t>
       </w:r>
-    </w:p>
-    <w:p>
-      <w:pPr>
-        <w:pStyle w:val="Spacing"/>
-        <w:rPr>
-          <w:lang w:val="en-US"/>
-        </w:rPr>
-      </w:pPr>
-    </w:p>
-    <w:p>
-      <w:r>
-        <w:t xml:space="preserve">The first </w:t>
-      </w:r>
-      <w:r>
-        <w:t xml:space="preserve">phase </w:t>
-      </w:r>
-      <w:r>
-        <w:t>was</w:t>
+      <w:r>
+        <w:t xml:space="preserve"> Not sure how to make </w:t>
+      </w:r>
+      <w:r>
+        <w:t>money off of this</w:t>
+      </w:r>
+      <w:r>
+        <w:t>,</w:t>
+      </w:r>
+      <w:r>
+        <w:t xml:space="preserve"> and </w:t>
+      </w:r>
+      <w:r>
+        <w:t xml:space="preserve">it </w:t>
+      </w:r>
+      <w:r>
+        <w:t>seems</w:t>
+      </w:r>
+      <w:r>
+        <w:t xml:space="preserve"> no use </w:t>
+      </w:r>
+      <w:r>
+        <w:t>just sitting on the idea</w:t>
       </w:r>
       <w:r>
         <w:t xml:space="preserve"> </w:t>
       </w:r>
       <w:r>
-        <w:t xml:space="preserve">'Documentation: </w:t>
-      </w:r>
-      <w:r>
-        <w:t>Adequate OO Paradigm</w:t>
-      </w:r>
-      <w:r>
-        <w:t>'</w:t>
-      </w:r>
-      <w:r>
-        <w:t xml:space="preserve">. It </w:t>
-      </w:r>
-      <w:r>
-        <w:t>consist</w:t>
-      </w:r>
-      <w:r>
-        <w:t>ed</w:t>
-      </w:r>
-      <w:r>
-        <w:t xml:space="preserve"> of a </w:t>
-      </w:r>
-      <w:r>
-        <w:t>limited set</w:t>
-      </w:r>
-      <w:r>
-        <w:t xml:space="preserve"> of sub-projects</w:t>
-      </w:r>
-      <w:r>
-        <w:t>.</w:t>
-      </w:r>
-      <w:r>
-        <w:t xml:space="preserve"> </w:t>
-      </w:r>
-      <w:r>
-        <w:t xml:space="preserve">It is mostly done. </w:t>
-      </w:r>
-      <w:r>
-        <w:t>T</w:t>
-      </w:r>
-      <w:r>
-        <w:t xml:space="preserve">he end result </w:t>
-      </w:r>
-      <w:r>
-        <w:t xml:space="preserve">would be </w:t>
-      </w:r>
-      <w:r>
-        <w:t xml:space="preserve">a more or less complete </w:t>
-      </w:r>
-      <w:r>
-        <w:t xml:space="preserve">specification of an object oriented diagram language in which object oriented systems can be </w:t>
-      </w:r>
-      <w:r>
-        <w:t xml:space="preserve">expressed in </w:t>
-      </w:r>
-      <w:r>
-        <w:t xml:space="preserve">a certain amount of </w:t>
-      </w:r>
-      <w:r>
-        <w:t>detail.</w:t>
-      </w:r>
-    </w:p>
-    <w:p/>
-    <w:p>
-      <w:r>
-        <w:t xml:space="preserve">The second phase is </w:t>
-      </w:r>
-      <w:r>
-        <w:t xml:space="preserve">'Documentation: </w:t>
-      </w:r>
-      <w:r>
-        <w:t>Automatic Diagram Organization</w:t>
-      </w:r>
-      <w:r>
-        <w:t>'</w:t>
-      </w:r>
-      <w:r>
-        <w:t>. It</w:t>
-      </w:r>
-      <w:r>
-        <w:t xml:space="preserve"> </w:t>
-      </w:r>
-      <w:r>
-        <w:t>was</w:t>
-      </w:r>
-      <w:r>
-        <w:t xml:space="preserve"> only part done.</w:t>
-      </w:r>
-      <w:r>
-        <w:t xml:space="preserve"> The thing is: when diagrams do not organize themselves automatically</w:t>
-      </w:r>
-      <w:r>
-        <w:t xml:space="preserve"> (for instance positioning of t</w:t>
-      </w:r>
-      <w:r>
-        <w:t>h</w:t>
-      </w:r>
-      <w:r>
-        <w:t>e shapes and curving of the lines)</w:t>
-      </w:r>
-      <w:r>
-        <w:t xml:space="preserve">, the effectivity of the language </w:t>
-      </w:r>
-      <w:r>
-        <w:t xml:space="preserve">might be </w:t>
-      </w:r>
-      <w:r>
-        <w:t>reduced</w:t>
-      </w:r>
-      <w:r>
-        <w:t>,</w:t>
-      </w:r>
-      <w:r>
-        <w:t xml:space="preserve"> </w:t>
-      </w:r>
-      <w:r>
-        <w:t xml:space="preserve">possibly </w:t>
-      </w:r>
-      <w:r>
-        <w:t xml:space="preserve">to a point that </w:t>
-      </w:r>
-      <w:r>
-        <w:t xml:space="preserve">the intentions </w:t>
-      </w:r>
-      <w:r>
-        <w:t xml:space="preserve">with the </w:t>
-      </w:r>
-      <w:r>
-        <w:t xml:space="preserve">language </w:t>
-      </w:r>
-      <w:r>
-        <w:t xml:space="preserve">might not be </w:t>
-      </w:r>
-      <w:r>
-        <w:t>reached</w:t>
-      </w:r>
-      <w:r>
-        <w:t xml:space="preserve"> as </w:t>
-      </w:r>
-      <w:r>
-        <w:t>much</w:t>
-      </w:r>
-      <w:r>
-        <w:t>. If the diagrams</w:t>
-      </w:r>
-      <w:r>
-        <w:t xml:space="preserve"> would</w:t>
-      </w:r>
-      <w:r>
-        <w:t xml:space="preserve"> organize themselves </w:t>
-      </w:r>
-      <w:r>
-        <w:t>automatically</w:t>
-      </w:r>
-      <w:r>
-        <w:t xml:space="preserve">, the </w:t>
-      </w:r>
-      <w:r>
-        <w:t>usability</w:t>
-      </w:r>
-      <w:r>
-        <w:t xml:space="preserve"> of the language </w:t>
-      </w:r>
-      <w:r>
-        <w:t xml:space="preserve">might </w:t>
-      </w:r>
-      <w:r>
-        <w:t>increase.</w:t>
-      </w:r>
-    </w:p>
-    <w:p/>
-    <w:p>
-      <w:pPr>
-        <w:rPr>
-          <w:color w:val="FF0000"/>
-        </w:rPr>
-      </w:pPr>
-      <w:r>
-        <w:rPr>
-          <w:color w:val="FF0000"/>
-        </w:rPr>
-        <w:t xml:space="preserve">Programming: This </w:t>
-      </w:r>
-      <w:r>
-        <w:rPr>
-          <w:color w:val="FF0000"/>
-        </w:rPr>
-        <w:t xml:space="preserve">was </w:t>
-      </w:r>
-      <w:r>
-        <w:rPr>
-          <w:color w:val="FF0000"/>
-        </w:rPr>
-        <w:t>a</w:t>
-      </w:r>
-      <w:r>
-        <w:rPr>
-          <w:color w:val="FF0000"/>
-        </w:rPr>
-        <w:t xml:space="preserve"> point at which</w:t>
-      </w:r>
-      <w:r>
-        <w:rPr>
-          <w:color w:val="FF0000"/>
-        </w:rPr>
-        <w:t>,</w:t>
-      </w:r>
-      <w:r>
-        <w:rPr>
-          <w:color w:val="FF0000"/>
-        </w:rPr>
-        <w:t xml:space="preserve"> </w:t>
-      </w:r>
-      <w:r>
-        <w:rPr>
-          <w:color w:val="FF0000"/>
-        </w:rPr>
-        <w:t xml:space="preserve">it </w:t>
-      </w:r>
-      <w:r>
-        <w:rPr>
-          <w:color w:val="FF0000"/>
-        </w:rPr>
-        <w:t xml:space="preserve">seemed </w:t>
-      </w:r>
-      <w:r>
-        <w:rPr>
-          <w:color w:val="FF0000"/>
-        </w:rPr>
-        <w:t xml:space="preserve">a good plan to </w:t>
-      </w:r>
-      <w:r>
-        <w:rPr>
-          <w:color w:val="FF0000"/>
-        </w:rPr>
-        <w:t xml:space="preserve">program </w:t>
-      </w:r>
-      <w:r>
-        <w:rPr>
-          <w:color w:val="FF0000"/>
-        </w:rPr>
-        <w:t>some software</w:t>
-      </w:r>
-      <w:r>
-        <w:rPr>
-          <w:color w:val="FF0000"/>
-        </w:rPr>
-        <w:t xml:space="preserve">. </w:t>
-      </w:r>
-      <w:r>
-        <w:rPr>
-          <w:color w:val="FF0000"/>
-        </w:rPr>
-        <w:t xml:space="preserve">While </w:t>
-      </w:r>
-      <w:r>
-        <w:rPr>
-          <w:color w:val="FF0000"/>
-        </w:rPr>
-        <w:t xml:space="preserve">not all pieces </w:t>
-      </w:r>
-      <w:r>
-        <w:rPr>
-          <w:color w:val="FF0000"/>
-        </w:rPr>
-        <w:t xml:space="preserve">of the language </w:t>
-      </w:r>
-      <w:r>
-        <w:rPr>
-          <w:color w:val="FF0000"/>
-        </w:rPr>
-        <w:t xml:space="preserve">were </w:t>
-      </w:r>
-      <w:r>
-        <w:rPr>
-          <w:color w:val="FF0000"/>
-        </w:rPr>
-        <w:t>design</w:t>
-      </w:r>
-      <w:r>
-        <w:rPr>
-          <w:color w:val="FF0000"/>
-        </w:rPr>
-        <w:t>ed</w:t>
-      </w:r>
-      <w:r>
-        <w:rPr>
-          <w:color w:val="FF0000"/>
-        </w:rPr>
-        <w:t xml:space="preserve"> </w:t>
-      </w:r>
-      <w:r>
-        <w:rPr>
-          <w:color w:val="FF0000"/>
-        </w:rPr>
-        <w:t>yet</w:t>
-      </w:r>
-      <w:r>
-        <w:rPr>
-          <w:color w:val="FF0000"/>
-        </w:rPr>
-        <w:t>,</w:t>
-      </w:r>
-      <w:r>
-        <w:rPr>
-          <w:color w:val="FF0000"/>
-        </w:rPr>
-        <w:t xml:space="preserve"> </w:t>
-      </w:r>
-      <w:r>
-        <w:rPr>
-          <w:color w:val="FF0000"/>
-        </w:rPr>
-        <w:t>s</w:t>
-      </w:r>
-      <w:r>
-        <w:rPr>
-          <w:color w:val="FF0000"/>
-        </w:rPr>
-        <w:t>ome experimental things have been programmed.</w:t>
-      </w:r>
-      <w:r>
-        <w:rPr>
-          <w:color w:val="FF0000"/>
-        </w:rPr>
-        <w:t xml:space="preserve"> </w:t>
-      </w:r>
-      <w:r>
-        <w:rPr>
-          <w:color w:val="FF0000"/>
-        </w:rPr>
-        <w:t xml:space="preserve">One </w:t>
-      </w:r>
-      <w:r>
-        <w:rPr>
-          <w:color w:val="FF0000"/>
-        </w:rPr>
-        <w:t>fear was</w:t>
-      </w:r>
-      <w:r>
-        <w:rPr>
-          <w:color w:val="FF0000"/>
-        </w:rPr>
-        <w:t>:</w:t>
-      </w:r>
-      <w:r>
-        <w:rPr>
-          <w:color w:val="FF0000"/>
-        </w:rPr>
-        <w:t xml:space="preserve"> making something, that would later be thrown away, </w:t>
-      </w:r>
-      <w:r>
-        <w:rPr>
-          <w:color w:val="FF0000"/>
-        </w:rPr>
-        <w:t xml:space="preserve">would </w:t>
-      </w:r>
-      <w:r>
-        <w:rPr>
-          <w:color w:val="FF0000"/>
-        </w:rPr>
-        <w:t>the language change completely. But the</w:t>
-      </w:r>
-      <w:r>
-        <w:rPr>
-          <w:color w:val="FF0000"/>
-        </w:rPr>
-        <w:t xml:space="preserve"> </w:t>
-      </w:r>
-      <w:r>
-        <w:rPr>
-          <w:color w:val="FF0000"/>
-        </w:rPr>
-        <w:t xml:space="preserve">base of the language </w:t>
-      </w:r>
-      <w:r>
-        <w:rPr>
-          <w:color w:val="FF0000"/>
-        </w:rPr>
-        <w:t xml:space="preserve">was </w:t>
-      </w:r>
-      <w:r>
-        <w:rPr>
-          <w:color w:val="FF0000"/>
-        </w:rPr>
-        <w:t xml:space="preserve">not expected </w:t>
-      </w:r>
-      <w:r>
-        <w:rPr>
-          <w:color w:val="FF0000"/>
-        </w:rPr>
-        <w:t xml:space="preserve">to change </w:t>
-      </w:r>
-      <w:r>
-        <w:rPr>
-          <w:color w:val="FF0000"/>
-        </w:rPr>
-        <w:t>drastically</w:t>
-      </w:r>
-      <w:r>
-        <w:rPr>
-          <w:color w:val="FF0000"/>
-        </w:rPr>
-        <w:t xml:space="preserve">. Another fear was to lose time programming, that was better spent on </w:t>
-      </w:r>
-      <w:r>
-        <w:rPr>
-          <w:color w:val="FF0000"/>
-        </w:rPr>
-        <w:t xml:space="preserve">the </w:t>
-      </w:r>
-      <w:r>
-        <w:rPr>
-          <w:color w:val="FF0000"/>
-        </w:rPr>
-        <w:t>language design</w:t>
-      </w:r>
-      <w:r>
-        <w:rPr>
-          <w:color w:val="FF0000"/>
-        </w:rPr>
-        <w:t xml:space="preserve">. The </w:t>
-      </w:r>
-      <w:r>
-        <w:rPr>
-          <w:color w:val="FF0000"/>
-        </w:rPr>
-        <w:t xml:space="preserve">hope was, that </w:t>
-      </w:r>
-      <w:r>
-        <w:rPr>
-          <w:color w:val="FF0000"/>
-        </w:rPr>
-        <w:t xml:space="preserve">a working version </w:t>
-      </w:r>
-      <w:r>
-        <w:rPr>
-          <w:color w:val="FF0000"/>
-        </w:rPr>
-        <w:t xml:space="preserve">would </w:t>
-      </w:r>
-      <w:r>
-        <w:rPr>
-          <w:color w:val="FF0000"/>
-        </w:rPr>
-        <w:t xml:space="preserve">tell where the big problems are </w:t>
-      </w:r>
-      <w:r>
-        <w:rPr>
-          <w:color w:val="FF0000"/>
-        </w:rPr>
-        <w:t xml:space="preserve">would </w:t>
-      </w:r>
-      <w:r>
-        <w:rPr>
-          <w:color w:val="FF0000"/>
-        </w:rPr>
-        <w:t xml:space="preserve">indicate solutions to problems initially </w:t>
-      </w:r>
-      <w:r>
-        <w:rPr>
-          <w:color w:val="FF0000"/>
-        </w:rPr>
-        <w:t xml:space="preserve">not possible to </w:t>
-      </w:r>
-      <w:r>
-        <w:rPr>
-          <w:color w:val="FF0000"/>
-        </w:rPr>
-        <w:t>get your head around</w:t>
-      </w:r>
-      <w:r>
-        <w:rPr>
-          <w:color w:val="FF0000"/>
-        </w:rPr>
-        <w:t>.</w:t>
-      </w:r>
-    </w:p>
-    <w:p>
-      <w:pPr>
-        <w:pStyle w:val="Spacing"/>
-        <w:rPr>
-          <w:lang w:val="en-US"/>
-        </w:rPr>
-      </w:pPr>
-    </w:p>
-    <w:p>
-      <w:r>
-        <w:t xml:space="preserve">The next phase might be to </w:t>
-      </w:r>
-      <w:r>
-        <w:t xml:space="preserve">release it to the public. </w:t>
-      </w:r>
-      <w:r>
-        <w:t xml:space="preserve">The goal used to be </w:t>
-      </w:r>
-      <w:r>
-        <w:t xml:space="preserve">to patent it, but that is no longer </w:t>
-      </w:r>
-      <w:r>
-        <w:t>the case</w:t>
-      </w:r>
-      <w:r>
-        <w:t xml:space="preserve">. Open sourcing is </w:t>
-      </w:r>
-      <w:r>
-        <w:t>the goal now</w:t>
-      </w:r>
-      <w:r>
-        <w:t>.</w:t>
-      </w:r>
-      <w:r>
-        <w:t xml:space="preserve"> Not sure how to make </w:t>
-      </w:r>
-      <w:r>
-        <w:t>money off of this</w:t>
-      </w:r>
-      <w:r>
-        <w:t>,</w:t>
-      </w:r>
-      <w:r>
-        <w:t xml:space="preserve"> and </w:t>
-      </w:r>
-      <w:r>
-        <w:t xml:space="preserve">it </w:t>
-      </w:r>
-      <w:r>
-        <w:t>seems</w:t>
-      </w:r>
-      <w:r>
-        <w:t xml:space="preserve"> no use </w:t>
-      </w:r>
-      <w:r>
-        <w:t>just sitting on the idea</w:t>
-      </w:r>
-      <w:r>
-        <w:t xml:space="preserve"> </w:t>
-      </w:r>
-      <w:r>
         <w:t>and have</w:t>
       </w:r>
       <w:r>
         <w:t xml:space="preserve"> time just pass by</w:t>
       </w:r>
       <w:r>
-        <w:t>.</w:t>
-      </w:r>
-    </w:p>
-    <w:p/>
-    <w:p>
-      <w:r>
-        <w:rPr>
-          <w:color w:val="FF0000"/>
-        </w:rPr>
-        <w:t xml:space="preserve">That is where it's at right now. The other steps in the list above are possible future steps, but </w:t>
-      </w:r>
-      <w:r>
-        <w:rPr>
-          <w:color w:val="FF0000"/>
-        </w:rPr>
-        <w:t xml:space="preserve">possibly </w:t>
-      </w:r>
-      <w:r>
-        <w:rPr>
-          <w:color w:val="FF0000"/>
-        </w:rPr>
-        <w:t>not necessar</w:t>
-      </w:r>
-      <w:r>
-        <w:rPr>
-          <w:color w:val="FF0000"/>
-        </w:rPr>
-        <w:t>y</w:t>
-      </w:r>
-      <w:r>
-        <w:rPr>
-          <w:color w:val="FF0000"/>
-        </w:rPr>
         <w:t>.</w:t>
       </w:r>
     </w:p>
@@ -5779,6 +5334,7 @@
       <w:pPr>
         <w:ind w:left="284"/>
       </w:pPr>
+      <w:bookmarkStart w:id="20" w:name="_Hlk40126422"/>
       <w:r>
         <w:rPr>
           <w:b/>
@@ -5795,6 +5351,7 @@
         <w:t>:</w:t>
       </w:r>
     </w:p>
+    <w:bookmarkEnd w:id="20"/>
     <w:p>
       <w:pPr>
         <w:ind w:left="568"/>
@@ -6009,51 +5566,6 @@
     </w:p>
     <w:p>
       <w:pPr>
-        <w:ind w:left="568"/>
-        <w:rPr>
-          <w:color w:val="FF0000"/>
-        </w:rPr>
-      </w:pPr>
-      <w:r>
-        <w:rPr>
-          <w:color w:val="FF0000"/>
-        </w:rPr>
-        <w:t>Try not to</w:t>
-      </w:r>
-      <w:r>
-        <w:rPr>
-          <w:color w:val="FF0000"/>
-        </w:rPr>
-        <w:t xml:space="preserve"> worry too much about</w:t>
-      </w:r>
-      <w:r>
-        <w:rPr>
-          <w:color w:val="FF0000"/>
-        </w:rPr>
-        <w:t xml:space="preserve"> the implications of</w:t>
-      </w:r>
-      <w:r>
-        <w:rPr>
-          <w:color w:val="FF0000"/>
-        </w:rPr>
-        <w:t xml:space="preserve"> </w:t>
-      </w:r>
-      <w:r>
-        <w:rPr>
-          <w:i/>
-          <w:color w:val="FF0000"/>
-        </w:rPr>
-        <w:t>automatic containment</w:t>
-      </w:r>
-      <w:r>
-        <w:rPr>
-          <w:color w:val="FF0000"/>
-        </w:rPr>
-        <w:t>.</w:t>
-      </w:r>
-    </w:p>
-    <w:p>
-      <w:pPr>
         <w:ind w:left="284"/>
       </w:pPr>
       <w:r>
@@ -7219,14 +6731,14 @@
       <w:pPr>
         <w:pStyle w:val="Heading3"/>
       </w:pPr>
-      <w:bookmarkStart w:id="20" w:name="_Toc232954793"/>
-      <w:bookmarkStart w:id="21" w:name="_Toc37798477"/>
-      <w:bookmarkStart w:id="22" w:name="_Toc232954791"/>
+      <w:bookmarkStart w:id="21" w:name="_Toc232954793"/>
+      <w:bookmarkStart w:id="22" w:name="_Toc37798477"/>
+      <w:bookmarkStart w:id="23" w:name="_Toc232954791"/>
       <w:r>
         <w:t>Standard Work in Next Projects</w:t>
       </w:r>
-      <w:bookmarkEnd w:id="20"/>
       <w:bookmarkEnd w:id="21"/>
+      <w:bookmarkEnd w:id="22"/>
     </w:p>
     <w:p>
       <w:r>
@@ -7307,15 +6819,15 @@
       <w:pPr>
         <w:pStyle w:val="Heading3"/>
       </w:pPr>
-      <w:bookmarkStart w:id="23" w:name="_Toc37798478"/>
+      <w:bookmarkStart w:id="24" w:name="_Toc37798478"/>
       <w:r>
         <w:t xml:space="preserve">Conceptual Explanations vs Diagram </w:t>
       </w:r>
-      <w:bookmarkEnd w:id="22"/>
+      <w:bookmarkEnd w:id="23"/>
       <w:r>
         <w:t>Explanations</w:t>
       </w:r>
-      <w:bookmarkEnd w:id="23"/>
+      <w:bookmarkEnd w:id="24"/>
     </w:p>
     <w:p>
       <w:r>
@@ -7356,17 +6868,17 @@
       <w:pPr>
         <w:pStyle w:val="Heading3"/>
       </w:pPr>
-      <w:bookmarkStart w:id="24" w:name="_Toc233467212"/>
-      <w:bookmarkStart w:id="25" w:name="_Toc233558788"/>
-      <w:bookmarkStart w:id="26" w:name="_Toc233813978"/>
-      <w:bookmarkStart w:id="27" w:name="_Toc37798479"/>
+      <w:bookmarkStart w:id="25" w:name="_Toc233467212"/>
+      <w:bookmarkStart w:id="26" w:name="_Toc233558788"/>
+      <w:bookmarkStart w:id="27" w:name="_Toc233813978"/>
+      <w:bookmarkStart w:id="28" w:name="_Toc37798479"/>
       <w:r>
         <w:t>Do not cover uses</w:t>
       </w:r>
-      <w:bookmarkEnd w:id="24"/>
       <w:bookmarkEnd w:id="25"/>
       <w:bookmarkEnd w:id="26"/>
       <w:bookmarkEnd w:id="27"/>
+      <w:bookmarkEnd w:id="28"/>
     </w:p>
     <w:p>
       <w:r>
@@ -7452,7 +6964,12 @@
         <w:t>Interfaces</w:t>
       </w:r>
       <w:r>
-        <w:t xml:space="preserve"> articles, you would read it to orient yourself in the different uses of interfaces, in order to explain those in that documentation section. But </w:t>
+        <w:t xml:space="preserve"> articles, you would read it to orient yourself in the different uses of interfaces, in order to explain those in that documentation s</w:t>
+      </w:r>
+      <w:bookmarkStart w:id="29" w:name="_GoBack"/>
+      <w:bookmarkEnd w:id="29"/>
+      <w:r>
+        <w:t xml:space="preserve">ection. But </w:t>
       </w:r>
       <w:r>
         <w:t xml:space="preserve">one of the 'rules' was not to cover all the different uses </w:t>
@@ -7553,8 +7070,6 @@
       </w:r>
     </w:p>
     <w:p>
-      <w:bookmarkStart w:id="28" w:name="_GoBack"/>
-      <w:bookmarkEnd w:id="28"/>
       <w:r>
         <w:t xml:space="preserve">So those things </w:t>
       </w:r>

</xml_diff>

<commit_message>
Circle Language Spec Plan: Mark off TODO's in notes. Software System Documentation Planning: Some changes reading it over. Removed the part that is basically just the strategy of Circle Language Spec, already described elsewhere.
</commit_message>
<xml_diff>
--- a/Circle Language Spec Plan/2. Future/Main Project/1. Circle Language Spec Strategy.docx
+++ b/Circle Language Spec Plan/2. Future/Main Project/1. Circle Language Spec Strategy.docx
@@ -2262,7 +2262,10 @@
         <w:t xml:space="preserve"> </w:t>
       </w:r>
       <w:r>
-        <w:t xml:space="preserve">The most important thing </w:t>
+        <w:t xml:space="preserve">The most important </w:t>
+      </w:r>
+      <w:r>
+        <w:t xml:space="preserve">point </w:t>
       </w:r>
       <w:r>
         <w:t xml:space="preserve">may be </w:t>
@@ -6873,7 +6876,27 @@
       <w:bookmarkStart w:id="27" w:name="_Toc233813978"/>
       <w:bookmarkStart w:id="28" w:name="_Toc37798479"/>
       <w:r>
-        <w:t>Do not cover uses</w:t>
+        <w:t xml:space="preserve">Do </w:t>
+      </w:r>
+      <w:r>
+        <w:t>N</w:t>
+      </w:r>
+      <w:bookmarkStart w:id="29" w:name="_GoBack"/>
+      <w:bookmarkEnd w:id="29"/>
+      <w:r>
+        <w:t xml:space="preserve">ot </w:t>
+      </w:r>
+      <w:r>
+        <w:t>C</w:t>
+      </w:r>
+      <w:r>
+        <w:t xml:space="preserve">over </w:t>
+      </w:r>
+      <w:r>
+        <w:t>U</w:t>
+      </w:r>
+      <w:r>
+        <w:t>ses</w:t>
       </w:r>
       <w:bookmarkEnd w:id="25"/>
       <w:bookmarkEnd w:id="26"/>
@@ -6964,12 +6987,7 @@
         <w:t>Interfaces</w:t>
       </w:r>
       <w:r>
-        <w:t xml:space="preserve"> articles, you would read it to orient yourself in the different uses of interfaces, in order to explain those in that documentation s</w:t>
-      </w:r>
-      <w:bookmarkStart w:id="29" w:name="_GoBack"/>
-      <w:bookmarkEnd w:id="29"/>
-      <w:r>
-        <w:t xml:space="preserve">ection. But </w:t>
+        <w:t xml:space="preserve"> articles, you would read it to orient yourself in the different uses of interfaces, in order to explain those in that documentation section. But </w:t>
       </w:r>
       <w:r>
         <w:t xml:space="preserve">one of the 'rules' was not to cover all the different uses </w:t>

</xml_diff>